<commit_message>
ONC-1610: Design Task for Gap 2: Wizard/Matrix Integration with Assignments 2
git-svn-id: https://source.sakaiproject.org/contrib/assignment2/trunk@66194 fdecad78-55fc-0310-b1b2-d7d25cf747c9
</commit_message>
<xml_diff>
--- a/docs/design/A2_MatricesIntegration_TOC.docx
+++ b/docs/design/A2_MatricesIntegration_TOC.docx
@@ -86,6 +86,17 @@
               </w:rPr>
               <w:t>ASSIGNMENT LIST FOR ASSOCIATED SITES</w:t>
             </w:r>
+            <w:r>
+              <w:rPr>
+                <w:rFonts w:ascii="Trebuchet MS" w:hAnsi="Trebuchet MS" w:cs="Arial"/>
+                <w:b/>
+                <w:color w:val="0000FF"/>
+                <w:sz w:val="24"/>
+                <w:szCs w:val="24"/>
+                <w:u w:val="single"/>
+              </w:rPr>
+              <w:t xml:space="preserve"> (ALAS-1)</w:t>
+            </w:r>
           </w:p>
         </w:tc>
         <w:tc>
@@ -146,6 +157,17 @@
               </w:rPr>
               <w:t>MATRIX LINKS FOR ASSIGNMENT TITLE</w:t>
             </w:r>
+            <w:r>
+              <w:rPr>
+                <w:rFonts w:ascii="Trebuchet MS" w:hAnsi="Trebuchet MS" w:cs="Arial"/>
+                <w:b/>
+                <w:color w:val="0000FF"/>
+                <w:sz w:val="24"/>
+                <w:szCs w:val="24"/>
+                <w:u w:val="single"/>
+              </w:rPr>
+              <w:t xml:space="preserve"> (MLAT-1)</w:t>
+            </w:r>
           </w:p>
         </w:tc>
         <w:tc>
@@ -204,7 +226,40 @@
                 <w:szCs w:val="24"/>
                 <w:u w:val="single"/>
               </w:rPr>
-              <w:t>MATRIX LINKS FOR ASSIGNMENT TITLE - SELECTED</w:t>
+              <w:t xml:space="preserve">MATRIX LINKS FOR ASSIGNMENT TITLE </w:t>
+            </w:r>
+            <w:r>
+              <w:rPr>
+                <w:rFonts w:ascii="Trebuchet MS" w:hAnsi="Trebuchet MS" w:cs="Arial"/>
+                <w:b/>
+                <w:color w:val="0000FF"/>
+                <w:sz w:val="24"/>
+                <w:szCs w:val="24"/>
+                <w:u w:val="single"/>
+              </w:rPr>
+              <w:t>–</w:t>
+            </w:r>
+            <w:r>
+              <w:rPr>
+                <w:rFonts w:ascii="Trebuchet MS" w:hAnsi="Trebuchet MS" w:cs="Arial"/>
+                <w:b/>
+                <w:color w:val="0000FF"/>
+                <w:sz w:val="24"/>
+                <w:szCs w:val="24"/>
+                <w:u w:val="single"/>
+              </w:rPr>
+              <w:t xml:space="preserve"> SELECTED</w:t>
+            </w:r>
+            <w:r>
+              <w:rPr>
+                <w:rFonts w:ascii="Trebuchet MS" w:hAnsi="Trebuchet MS" w:cs="Arial"/>
+                <w:b/>
+                <w:color w:val="0000FF"/>
+                <w:sz w:val="24"/>
+                <w:szCs w:val="24"/>
+                <w:u w:val="single"/>
+              </w:rPr>
+              <w:t xml:space="preserve"> (MLS-1)</w:t>
             </w:r>
           </w:p>
         </w:tc>
@@ -266,6 +321,17 @@
               </w:rPr>
               <w:t>VIEW CELL INFO</w:t>
             </w:r>
+            <w:r>
+              <w:rPr>
+                <w:rFonts w:ascii="Trebuchet MS" w:hAnsi="Trebuchet MS" w:cs="Arial"/>
+                <w:b/>
+                <w:color w:val="0000FF"/>
+                <w:sz w:val="24"/>
+                <w:szCs w:val="24"/>
+                <w:u w:val="single"/>
+              </w:rPr>
+              <w:t xml:space="preserve"> (VCI-1)</w:t>
+            </w:r>
           </w:p>
         </w:tc>
         <w:tc>
@@ -326,6 +392,17 @@
               </w:rPr>
               <w:t>MATRICES: VIEW LINKED ITEMS</w:t>
             </w:r>
+            <w:r>
+              <w:rPr>
+                <w:rFonts w:ascii="Trebuchet MS" w:hAnsi="Trebuchet MS" w:cs="Arial"/>
+                <w:b/>
+                <w:color w:val="0000FF"/>
+                <w:sz w:val="24"/>
+                <w:szCs w:val="24"/>
+                <w:u w:val="single"/>
+              </w:rPr>
+              <w:t xml:space="preserve"> (MVLI-1)</w:t>
+            </w:r>
           </w:p>
         </w:tc>
         <w:tc>
@@ -386,6 +463,17 @@
               </w:rPr>
               <w:t>MATRICES: VIEW ASSIGNMENT INFO</w:t>
             </w:r>
+            <w:r>
+              <w:rPr>
+                <w:rFonts w:ascii="Trebuchet MS" w:hAnsi="Trebuchet MS" w:cs="Arial"/>
+                <w:b/>
+                <w:color w:val="0000FF"/>
+                <w:sz w:val="24"/>
+                <w:szCs w:val="24"/>
+                <w:u w:val="single"/>
+              </w:rPr>
+              <w:t xml:space="preserve"> (MVAI-1)</w:t>
+            </w:r>
           </w:p>
         </w:tc>
         <w:tc>
@@ -446,6 +534,17 @@
               </w:rPr>
               <w:t>SV: VIEW LINKED ITEMS</w:t>
             </w:r>
+            <w:r>
+              <w:rPr>
+                <w:rFonts w:ascii="Trebuchet MS" w:hAnsi="Trebuchet MS" w:cs="Arial"/>
+                <w:b/>
+                <w:color w:val="0000FF"/>
+                <w:sz w:val="24"/>
+                <w:szCs w:val="24"/>
+                <w:u w:val="single"/>
+              </w:rPr>
+              <w:t xml:space="preserve"> (VLI-1)</w:t>
+            </w:r>
           </w:p>
         </w:tc>
         <w:tc>
@@ -506,6 +605,17 @@
               </w:rPr>
               <w:t>SV: VIEW LINKED ITEM INFO</w:t>
             </w:r>
+            <w:r>
+              <w:rPr>
+                <w:rFonts w:ascii="Trebuchet MS" w:hAnsi="Trebuchet MS" w:cs="Arial"/>
+                <w:b/>
+                <w:color w:val="0000FF"/>
+                <w:sz w:val="24"/>
+                <w:szCs w:val="24"/>
+                <w:u w:val="single"/>
+              </w:rPr>
+              <w:t xml:space="preserve"> (VLII-1)</w:t>
+            </w:r>
           </w:p>
         </w:tc>
         <w:tc>
@@ -566,6 +676,17 @@
               </w:rPr>
               <w:t>MATRICES: VIEW SUBMITTED CELL</w:t>
             </w:r>
+            <w:r>
+              <w:rPr>
+                <w:rFonts w:ascii="Trebuchet MS" w:hAnsi="Trebuchet MS" w:cs="Arial"/>
+                <w:b/>
+                <w:color w:val="0000FF"/>
+                <w:sz w:val="24"/>
+                <w:szCs w:val="24"/>
+                <w:u w:val="single"/>
+              </w:rPr>
+              <w:t xml:space="preserve"> (VSC-1)</w:t>
+            </w:r>
           </w:p>
         </w:tc>
         <w:tc>
@@ -624,7 +745,7 @@
                 <w:szCs w:val="24"/>
                 <w:u w:val="single"/>
               </w:rPr>
-              <w:t>MATRICES: VIEW SUBMITTED ASSIGNMENT</w:t>
+              <w:t>MATRICES: VIEW SUBMITTED ASSIGNMENT (VSA-1)</w:t>
             </w:r>
           </w:p>
         </w:tc>
@@ -651,6 +772,186 @@
                 <w:szCs w:val="24"/>
               </w:rPr>
               <w:t>21</w:t>
+            </w:r>
+          </w:p>
+        </w:tc>
+      </w:tr>
+      <w:tr>
+        <w:trPr>
+          <w:trHeight w:val="432"/>
+        </w:trPr>
+        <w:tc>
+          <w:tcPr>
+            <w:tcW w:w="7308" w:type="dxa"/>
+            <w:vAlign w:val="center"/>
+          </w:tcPr>
+          <w:p>
+            <w:pPr>
+              <w:rPr>
+                <w:rFonts w:ascii="Trebuchet MS" w:hAnsi="Trebuchet MS" w:cs="Arial"/>
+                <w:b/>
+                <w:color w:val="0000FF"/>
+                <w:sz w:val="24"/>
+                <w:szCs w:val="24"/>
+                <w:u w:val="single"/>
+              </w:rPr>
+            </w:pPr>
+            <w:r>
+              <w:rPr>
+                <w:rFonts w:ascii="Trebuchet MS" w:hAnsi="Trebuchet MS" w:cs="Arial"/>
+                <w:b/>
+                <w:color w:val="0000FF"/>
+                <w:sz w:val="24"/>
+                <w:szCs w:val="24"/>
+                <w:u w:val="single"/>
+              </w:rPr>
+              <w:t>PREVIEW AS STUDENT (PS-1)</w:t>
+            </w:r>
+          </w:p>
+        </w:tc>
+        <w:tc>
+          <w:tcPr>
+            <w:tcW w:w="2268" w:type="dxa"/>
+            <w:vAlign w:val="center"/>
+          </w:tcPr>
+          <w:p>
+            <w:pPr>
+              <w:jc w:val="right"/>
+              <w:rPr>
+                <w:rFonts w:ascii="Trebuchet MS" w:hAnsi="Trebuchet MS" w:cs="Arial"/>
+                <w:b/>
+                <w:sz w:val="24"/>
+                <w:szCs w:val="24"/>
+              </w:rPr>
+            </w:pPr>
+            <w:r>
+              <w:rPr>
+                <w:rFonts w:ascii="Trebuchet MS" w:hAnsi="Trebuchet MS" w:cs="Arial"/>
+                <w:b/>
+                <w:sz w:val="24"/>
+                <w:szCs w:val="24"/>
+              </w:rPr>
+              <w:t>23</w:t>
+            </w:r>
+          </w:p>
+        </w:tc>
+      </w:tr>
+      <w:tr>
+        <w:trPr>
+          <w:trHeight w:val="432"/>
+        </w:trPr>
+        <w:tc>
+          <w:tcPr>
+            <w:tcW w:w="7308" w:type="dxa"/>
+            <w:vAlign w:val="center"/>
+          </w:tcPr>
+          <w:p>
+            <w:pPr>
+              <w:rPr>
+                <w:rFonts w:ascii="Trebuchet MS" w:hAnsi="Trebuchet MS" w:cs="Arial"/>
+                <w:b/>
+                <w:color w:val="0000FF"/>
+                <w:sz w:val="24"/>
+                <w:szCs w:val="24"/>
+                <w:u w:val="single"/>
+              </w:rPr>
+            </w:pPr>
+            <w:r>
+              <w:rPr>
+                <w:rFonts w:ascii="Trebuchet MS" w:hAnsi="Trebuchet MS" w:cs="Arial"/>
+                <w:b/>
+                <w:color w:val="0000FF"/>
+                <w:sz w:val="24"/>
+                <w:szCs w:val="24"/>
+                <w:u w:val="single"/>
+              </w:rPr>
+              <w:t>VIEW STUDENT’S SUBMISSION (VSS-1)</w:t>
+            </w:r>
+          </w:p>
+        </w:tc>
+        <w:tc>
+          <w:tcPr>
+            <w:tcW w:w="2268" w:type="dxa"/>
+            <w:vAlign w:val="center"/>
+          </w:tcPr>
+          <w:p>
+            <w:pPr>
+              <w:jc w:val="right"/>
+              <w:rPr>
+                <w:rFonts w:ascii="Trebuchet MS" w:hAnsi="Trebuchet MS" w:cs="Arial"/>
+                <w:b/>
+                <w:sz w:val="24"/>
+                <w:szCs w:val="24"/>
+              </w:rPr>
+            </w:pPr>
+            <w:r>
+              <w:rPr>
+                <w:rFonts w:ascii="Trebuchet MS" w:hAnsi="Trebuchet MS" w:cs="Arial"/>
+                <w:b/>
+                <w:sz w:val="24"/>
+                <w:szCs w:val="24"/>
+              </w:rPr>
+              <w:t>26</w:t>
+            </w:r>
+          </w:p>
+        </w:tc>
+      </w:tr>
+      <w:tr>
+        <w:trPr>
+          <w:trHeight w:val="432"/>
+        </w:trPr>
+        <w:tc>
+          <w:tcPr>
+            <w:tcW w:w="7308" w:type="dxa"/>
+            <w:vAlign w:val="center"/>
+          </w:tcPr>
+          <w:p>
+            <w:pPr>
+              <w:rPr>
+                <w:rFonts w:ascii="Trebuchet MS" w:hAnsi="Trebuchet MS" w:cs="Arial"/>
+                <w:b/>
+                <w:color w:val="0000FF"/>
+                <w:sz w:val="24"/>
+                <w:szCs w:val="24"/>
+                <w:u w:val="single"/>
+              </w:rPr>
+            </w:pPr>
+            <w:r>
+              <w:rPr>
+                <w:rFonts w:ascii="Trebuchet MS" w:hAnsi="Trebuchet MS" w:cs="Arial"/>
+                <w:b/>
+                <w:color w:val="0000FF"/>
+                <w:sz w:val="24"/>
+                <w:szCs w:val="24"/>
+                <w:u w:val="single"/>
+              </w:rPr>
+              <w:t>VSS: VIEW LINKED ITEM INFO (VSSVLII-1)</w:t>
+            </w:r>
+          </w:p>
+        </w:tc>
+        <w:tc>
+          <w:tcPr>
+            <w:tcW w:w="2268" w:type="dxa"/>
+            <w:vAlign w:val="center"/>
+          </w:tcPr>
+          <w:p>
+            <w:pPr>
+              <w:jc w:val="right"/>
+              <w:rPr>
+                <w:rFonts w:ascii="Trebuchet MS" w:hAnsi="Trebuchet MS" w:cs="Arial"/>
+                <w:b/>
+                <w:sz w:val="24"/>
+                <w:szCs w:val="24"/>
+              </w:rPr>
+            </w:pPr>
+            <w:r>
+              <w:rPr>
+                <w:rFonts w:ascii="Trebuchet MS" w:hAnsi="Trebuchet MS" w:cs="Arial"/>
+                <w:b/>
+                <w:sz w:val="24"/>
+                <w:szCs w:val="24"/>
+              </w:rPr>
+              <w:t>31</w:t>
             </w:r>
           </w:p>
         </w:tc>

</xml_diff>

<commit_message>
ONC-2660: DESIGN: Add matrix information to student view of submission
git-svn-id: https://source.sakaiproject.org/contrib/assignment2/trunk@67227 fdecad78-55fc-0310-b1b2-d7d25cf747c9
</commit_message>
<xml_diff>
--- a/docs/design/A2_MatricesIntegration_TOC.docx
+++ b/docs/design/A2_MatricesIntegration_TOC.docx
@@ -952,6 +952,126 @@
                 <w:szCs w:val="24"/>
               </w:rPr>
               <w:t>31</w:t>
+            </w:r>
+          </w:p>
+        </w:tc>
+      </w:tr>
+      <w:tr>
+        <w:trPr>
+          <w:trHeight w:val="432"/>
+        </w:trPr>
+        <w:tc>
+          <w:tcPr>
+            <w:tcW w:w="7308" w:type="dxa"/>
+            <w:vAlign w:val="center"/>
+          </w:tcPr>
+          <w:p>
+            <w:pPr>
+              <w:rPr>
+                <w:rFonts w:ascii="Trebuchet MS" w:hAnsi="Trebuchet MS" w:cs="Arial"/>
+                <w:b/>
+                <w:color w:val="0000FF"/>
+                <w:sz w:val="24"/>
+                <w:szCs w:val="24"/>
+                <w:u w:val="single"/>
+              </w:rPr>
+            </w:pPr>
+            <w:r>
+              <w:rPr>
+                <w:rFonts w:ascii="Trebuchet MS" w:hAnsi="Trebuchet MS" w:cs="Arial"/>
+                <w:b/>
+                <w:color w:val="0000FF"/>
+                <w:sz w:val="24"/>
+                <w:szCs w:val="24"/>
+                <w:u w:val="single"/>
+              </w:rPr>
+              <w:t>SV: ONE SUBMISSION (SVOS-1)</w:t>
+            </w:r>
+          </w:p>
+        </w:tc>
+        <w:tc>
+          <w:tcPr>
+            <w:tcW w:w="2268" w:type="dxa"/>
+            <w:vAlign w:val="center"/>
+          </w:tcPr>
+          <w:p>
+            <w:pPr>
+              <w:jc w:val="right"/>
+              <w:rPr>
+                <w:rFonts w:ascii="Trebuchet MS" w:hAnsi="Trebuchet MS" w:cs="Arial"/>
+                <w:b/>
+                <w:sz w:val="24"/>
+                <w:szCs w:val="24"/>
+              </w:rPr>
+            </w:pPr>
+            <w:r>
+              <w:rPr>
+                <w:rFonts w:ascii="Trebuchet MS" w:hAnsi="Trebuchet MS" w:cs="Arial"/>
+                <w:b/>
+                <w:sz w:val="24"/>
+                <w:szCs w:val="24"/>
+              </w:rPr>
+              <w:t>33</w:t>
+            </w:r>
+          </w:p>
+        </w:tc>
+      </w:tr>
+      <w:tr>
+        <w:trPr>
+          <w:trHeight w:val="432"/>
+        </w:trPr>
+        <w:tc>
+          <w:tcPr>
+            <w:tcW w:w="7308" w:type="dxa"/>
+            <w:vAlign w:val="center"/>
+          </w:tcPr>
+          <w:p>
+            <w:pPr>
+              <w:rPr>
+                <w:rFonts w:ascii="Trebuchet MS" w:hAnsi="Trebuchet MS" w:cs="Arial"/>
+                <w:b/>
+                <w:color w:val="0000FF"/>
+                <w:sz w:val="24"/>
+                <w:szCs w:val="24"/>
+                <w:u w:val="single"/>
+              </w:rPr>
+            </w:pPr>
+            <w:r>
+              <w:rPr>
+                <w:rFonts w:ascii="Trebuchet MS" w:hAnsi="Trebuchet MS" w:cs="Arial"/>
+                <w:b/>
+                <w:color w:val="0000FF"/>
+                <w:sz w:val="24"/>
+                <w:szCs w:val="24"/>
+                <w:u w:val="single"/>
+              </w:rPr>
+              <w:t>SV: MULTIPLE SUBMISSIONS (SVMS-1)</w:t>
+            </w:r>
+          </w:p>
+        </w:tc>
+        <w:tc>
+          <w:tcPr>
+            <w:tcW w:w="2268" w:type="dxa"/>
+            <w:vAlign w:val="center"/>
+          </w:tcPr>
+          <w:p>
+            <w:pPr>
+              <w:jc w:val="right"/>
+              <w:rPr>
+                <w:rFonts w:ascii="Trebuchet MS" w:hAnsi="Trebuchet MS" w:cs="Arial"/>
+                <w:b/>
+                <w:sz w:val="24"/>
+                <w:szCs w:val="24"/>
+              </w:rPr>
+            </w:pPr>
+            <w:r>
+              <w:rPr>
+                <w:rFonts w:ascii="Trebuchet MS" w:hAnsi="Trebuchet MS" w:cs="Arial"/>
+                <w:b/>
+                <w:sz w:val="24"/>
+                <w:szCs w:val="24"/>
+              </w:rPr>
+              <w:t>35</w:t>
             </w:r>
           </w:p>
         </w:tc>

</xml_diff>

<commit_message>
ONC-2752: In A2, add matrix links summary to instructor view of Edit Assignment and View Details Screen
git-svn-id: https://source.sakaiproject.org/contrib/assignment2/trunk@67883 fdecad78-55fc-0310-b1b2-d7d25cf747c9
</commit_message>
<xml_diff>
--- a/docs/design/A2_MatricesIntegration_TOC.docx
+++ b/docs/design/A2_MatricesIntegration_TOC.docx
@@ -155,18 +155,7 @@
                 <w:szCs w:val="24"/>
                 <w:u w:val="single"/>
               </w:rPr>
-              <w:t>MATRIX LINKS FOR ASSIGNMENT TITLE</w:t>
-            </w:r>
-            <w:r>
-              <w:rPr>
-                <w:rFonts w:ascii="Trebuchet MS" w:hAnsi="Trebuchet MS" w:cs="Arial"/>
-                <w:b/>
-                <w:color w:val="0000FF"/>
-                <w:sz w:val="24"/>
-                <w:szCs w:val="24"/>
-                <w:u w:val="single"/>
-              </w:rPr>
-              <w:t xml:space="preserve"> (MLAT-1)</w:t>
+              <w:t>CREATE/EDIT MATRIX LINKS (CEML-1)</w:t>
             </w:r>
           </w:p>
         </w:tc>
@@ -226,40 +215,18 @@
                 <w:szCs w:val="24"/>
                 <w:u w:val="single"/>
               </w:rPr>
-              <w:t xml:space="preserve">MATRIX LINKS FOR ASSIGNMENT TITLE </w:t>
-            </w:r>
-            <w:r>
-              <w:rPr>
-                <w:rFonts w:ascii="Trebuchet MS" w:hAnsi="Trebuchet MS" w:cs="Arial"/>
-                <w:b/>
-                <w:color w:val="0000FF"/>
-                <w:sz w:val="24"/>
-                <w:szCs w:val="24"/>
-                <w:u w:val="single"/>
-              </w:rPr>
-              <w:t>–</w:t>
-            </w:r>
-            <w:r>
-              <w:rPr>
-                <w:rFonts w:ascii="Trebuchet MS" w:hAnsi="Trebuchet MS" w:cs="Arial"/>
-                <w:b/>
-                <w:color w:val="0000FF"/>
-                <w:sz w:val="24"/>
-                <w:szCs w:val="24"/>
-                <w:u w:val="single"/>
-              </w:rPr>
-              <w:t xml:space="preserve"> SELECTED</w:t>
-            </w:r>
-            <w:r>
-              <w:rPr>
-                <w:rFonts w:ascii="Trebuchet MS" w:hAnsi="Trebuchet MS" w:cs="Arial"/>
-                <w:b/>
-                <w:color w:val="0000FF"/>
-                <w:sz w:val="24"/>
-                <w:szCs w:val="24"/>
-                <w:u w:val="single"/>
-              </w:rPr>
-              <w:t xml:space="preserve"> (MLS-1)</w:t>
+              <w:t xml:space="preserve">CREATE/EDIT MATRIX LINKS – SITE SELECTED </w:t>
+            </w:r>
+            <w:r>
+              <w:rPr>
+                <w:rFonts w:ascii="Trebuchet MS" w:hAnsi="Trebuchet MS" w:cs="Arial"/>
+                <w:b/>
+                <w:color w:val="0000FF"/>
+                <w:sz w:val="24"/>
+                <w:szCs w:val="24"/>
+                <w:u w:val="single"/>
+              </w:rPr>
+              <w:t>(SS-1)</w:t>
             </w:r>
           </w:p>
         </w:tc>
@@ -390,18 +357,7 @@
                 <w:szCs w:val="24"/>
                 <w:u w:val="single"/>
               </w:rPr>
-              <w:t>MATRICES: VIEW LINKED ITEMS</w:t>
-            </w:r>
-            <w:r>
-              <w:rPr>
-                <w:rFonts w:ascii="Trebuchet MS" w:hAnsi="Trebuchet MS" w:cs="Arial"/>
-                <w:b/>
-                <w:color w:val="0000FF"/>
-                <w:sz w:val="24"/>
-                <w:szCs w:val="24"/>
-                <w:u w:val="single"/>
-              </w:rPr>
-              <w:t xml:space="preserve"> (MVLI-1)</w:t>
+              <w:t>CREATE/EDIT MATRIX LINKS – EXISTING LINKS (EL-1)</w:t>
             </w:r>
           </w:p>
         </w:tc>
@@ -461,18 +417,7 @@
                 <w:szCs w:val="24"/>
                 <w:u w:val="single"/>
               </w:rPr>
-              <w:t>MATRICES: VIEW ASSIGNMENT INFO</w:t>
-            </w:r>
-            <w:r>
-              <w:rPr>
-                <w:rFonts w:ascii="Trebuchet MS" w:hAnsi="Trebuchet MS" w:cs="Arial"/>
-                <w:b/>
-                <w:color w:val="0000FF"/>
-                <w:sz w:val="24"/>
-                <w:szCs w:val="24"/>
-                <w:u w:val="single"/>
-              </w:rPr>
-              <w:t xml:space="preserve"> (MVAI-1)</w:t>
+              <w:t>CEML: SITE SELECTED – EXISTING LINKS (SSEL-1)</w:t>
             </w:r>
           </w:p>
         </w:tc>
@@ -532,18 +477,7 @@
                 <w:szCs w:val="24"/>
                 <w:u w:val="single"/>
               </w:rPr>
-              <w:t>SV: VIEW LINKED ITEMS</w:t>
-            </w:r>
-            <w:r>
-              <w:rPr>
-                <w:rFonts w:ascii="Trebuchet MS" w:hAnsi="Trebuchet MS" w:cs="Arial"/>
-                <w:b/>
-                <w:color w:val="0000FF"/>
-                <w:sz w:val="24"/>
-                <w:szCs w:val="24"/>
-                <w:u w:val="single"/>
-              </w:rPr>
-              <w:t xml:space="preserve"> (VLI-1)</w:t>
+              <w:t>EDIT ASSIGNMENT (EA-1)</w:t>
             </w:r>
           </w:p>
         </w:tc>
@@ -569,7 +503,7 @@
                 <w:sz w:val="24"/>
                 <w:szCs w:val="24"/>
               </w:rPr>
-              <w:t>14</w:t>
+              <w:t>15</w:t>
             </w:r>
           </w:p>
         </w:tc>
@@ -603,18 +537,7 @@
                 <w:szCs w:val="24"/>
                 <w:u w:val="single"/>
               </w:rPr>
-              <w:t>SV: VIEW LINKED ITEM INFO</w:t>
-            </w:r>
-            <w:r>
-              <w:rPr>
-                <w:rFonts w:ascii="Trebuchet MS" w:hAnsi="Trebuchet MS" w:cs="Arial"/>
-                <w:b/>
-                <w:color w:val="0000FF"/>
-                <w:sz w:val="24"/>
-                <w:szCs w:val="24"/>
-                <w:u w:val="single"/>
-              </w:rPr>
-              <w:t xml:space="preserve"> (VLII-1)</w:t>
+              <w:t>VIEW DETAILS (VD-1)</w:t>
             </w:r>
           </w:p>
         </w:tc>
@@ -640,7 +563,7 @@
                 <w:sz w:val="24"/>
                 <w:szCs w:val="24"/>
               </w:rPr>
-              <w:t>17</w:t>
+              <w:t>19</w:t>
             </w:r>
           </w:p>
         </w:tc>
@@ -674,18 +597,18 @@
                 <w:szCs w:val="24"/>
                 <w:u w:val="single"/>
               </w:rPr>
-              <w:t>MATRICES: VIEW SUBMITTED CELL</w:t>
-            </w:r>
-            <w:r>
-              <w:rPr>
-                <w:rFonts w:ascii="Trebuchet MS" w:hAnsi="Trebuchet MS" w:cs="Arial"/>
-                <w:b/>
-                <w:color w:val="0000FF"/>
-                <w:sz w:val="24"/>
-                <w:szCs w:val="24"/>
-                <w:u w:val="single"/>
-              </w:rPr>
-              <w:t xml:space="preserve"> (VSC-1)</w:t>
+              <w:t>MATRICES: VIEW LINKED ITEMS</w:t>
+            </w:r>
+            <w:r>
+              <w:rPr>
+                <w:rFonts w:ascii="Trebuchet MS" w:hAnsi="Trebuchet MS" w:cs="Arial"/>
+                <w:b/>
+                <w:color w:val="0000FF"/>
+                <w:sz w:val="24"/>
+                <w:szCs w:val="24"/>
+                <w:u w:val="single"/>
+              </w:rPr>
+              <w:t xml:space="preserve"> (MVLI-1)</w:t>
             </w:r>
           </w:p>
         </w:tc>
@@ -711,7 +634,7 @@
                 <w:sz w:val="24"/>
                 <w:szCs w:val="24"/>
               </w:rPr>
-              <w:t>19</w:t>
+              <w:t>21</w:t>
             </w:r>
           </w:p>
         </w:tc>
@@ -745,7 +668,18 @@
                 <w:szCs w:val="24"/>
                 <w:u w:val="single"/>
               </w:rPr>
-              <w:t>MATRICES: VIEW SUBMITTED ASSIGNMENT (VSA-1)</w:t>
+              <w:t>MATRICES: VIEW ASSIGNMENT INFO</w:t>
+            </w:r>
+            <w:r>
+              <w:rPr>
+                <w:rFonts w:ascii="Trebuchet MS" w:hAnsi="Trebuchet MS" w:cs="Arial"/>
+                <w:b/>
+                <w:color w:val="0000FF"/>
+                <w:sz w:val="24"/>
+                <w:szCs w:val="24"/>
+                <w:u w:val="single"/>
+              </w:rPr>
+              <w:t xml:space="preserve"> (MVAI-1)</w:t>
             </w:r>
           </w:p>
         </w:tc>
@@ -771,7 +705,7 @@
                 <w:sz w:val="24"/>
                 <w:szCs w:val="24"/>
               </w:rPr>
-              <w:t>21</w:t>
+              <w:t>23</w:t>
             </w:r>
           </w:p>
         </w:tc>
@@ -805,7 +739,18 @@
                 <w:szCs w:val="24"/>
                 <w:u w:val="single"/>
               </w:rPr>
-              <w:t>PREVIEW AS STUDENT (PS-1)</w:t>
+              <w:t>SV: VIEW LINKED ITEMS</w:t>
+            </w:r>
+            <w:r>
+              <w:rPr>
+                <w:rFonts w:ascii="Trebuchet MS" w:hAnsi="Trebuchet MS" w:cs="Arial"/>
+                <w:b/>
+                <w:color w:val="0000FF"/>
+                <w:sz w:val="24"/>
+                <w:szCs w:val="24"/>
+                <w:u w:val="single"/>
+              </w:rPr>
+              <w:t xml:space="preserve"> (VLI-1)</w:t>
             </w:r>
           </w:p>
         </w:tc>
@@ -831,7 +776,7 @@
                 <w:sz w:val="24"/>
                 <w:szCs w:val="24"/>
               </w:rPr>
-              <w:t>23</w:t>
+              <w:t>25</w:t>
             </w:r>
           </w:p>
         </w:tc>
@@ -865,7 +810,18 @@
                 <w:szCs w:val="24"/>
                 <w:u w:val="single"/>
               </w:rPr>
-              <w:t>VIEW STUDENT’S SUBMISSION (VSS-1)</w:t>
+              <w:t>SV: VIEW LINKED ITEM INFO</w:t>
+            </w:r>
+            <w:r>
+              <w:rPr>
+                <w:rFonts w:ascii="Trebuchet MS" w:hAnsi="Trebuchet MS" w:cs="Arial"/>
+                <w:b/>
+                <w:color w:val="0000FF"/>
+                <w:sz w:val="24"/>
+                <w:szCs w:val="24"/>
+                <w:u w:val="single"/>
+              </w:rPr>
+              <w:t xml:space="preserve"> (VLII-1)</w:t>
             </w:r>
           </w:p>
         </w:tc>
@@ -891,7 +847,7 @@
                 <w:sz w:val="24"/>
                 <w:szCs w:val="24"/>
               </w:rPr>
-              <w:t>26</w:t>
+              <w:t>28</w:t>
             </w:r>
           </w:p>
         </w:tc>
@@ -925,7 +881,18 @@
                 <w:szCs w:val="24"/>
                 <w:u w:val="single"/>
               </w:rPr>
-              <w:t>VSS: VIEW LINKED ITEM INFO (VSSVLII-1)</w:t>
+              <w:t>MATRICES: VIEW SUBMITTED CELL</w:t>
+            </w:r>
+            <w:r>
+              <w:rPr>
+                <w:rFonts w:ascii="Trebuchet MS" w:hAnsi="Trebuchet MS" w:cs="Arial"/>
+                <w:b/>
+                <w:color w:val="0000FF"/>
+                <w:sz w:val="24"/>
+                <w:szCs w:val="24"/>
+                <w:u w:val="single"/>
+              </w:rPr>
+              <w:t xml:space="preserve"> (VSC-1)</w:t>
             </w:r>
           </w:p>
         </w:tc>
@@ -951,7 +918,7 @@
                 <w:sz w:val="24"/>
                 <w:szCs w:val="24"/>
               </w:rPr>
-              <w:t>31</w:t>
+              <w:t>30</w:t>
             </w:r>
           </w:p>
         </w:tc>
@@ -985,7 +952,7 @@
                 <w:szCs w:val="24"/>
                 <w:u w:val="single"/>
               </w:rPr>
-              <w:t>SV: ONE SUBMISSION (SVOS-1)</w:t>
+              <w:t>MATRICES: VIEW SUBMITTED ASSIGNMENT (VSA-1)</w:t>
             </w:r>
           </w:p>
         </w:tc>
@@ -1011,7 +978,7 @@
                 <w:sz w:val="24"/>
                 <w:szCs w:val="24"/>
               </w:rPr>
-              <w:t>33</w:t>
+              <w:t>32</w:t>
             </w:r>
           </w:p>
         </w:tc>
@@ -1045,6 +1012,246 @@
                 <w:szCs w:val="24"/>
                 <w:u w:val="single"/>
               </w:rPr>
+              <w:t>PREVIEW AS STUDENT (PS-1)</w:t>
+            </w:r>
+          </w:p>
+        </w:tc>
+        <w:tc>
+          <w:tcPr>
+            <w:tcW w:w="2268" w:type="dxa"/>
+            <w:vAlign w:val="center"/>
+          </w:tcPr>
+          <w:p>
+            <w:pPr>
+              <w:jc w:val="right"/>
+              <w:rPr>
+                <w:rFonts w:ascii="Trebuchet MS" w:hAnsi="Trebuchet MS" w:cs="Arial"/>
+                <w:b/>
+                <w:sz w:val="24"/>
+                <w:szCs w:val="24"/>
+              </w:rPr>
+            </w:pPr>
+            <w:r>
+              <w:rPr>
+                <w:rFonts w:ascii="Trebuchet MS" w:hAnsi="Trebuchet MS" w:cs="Arial"/>
+                <w:b/>
+                <w:sz w:val="24"/>
+                <w:szCs w:val="24"/>
+              </w:rPr>
+              <w:t>34</w:t>
+            </w:r>
+          </w:p>
+        </w:tc>
+      </w:tr>
+      <w:tr>
+        <w:trPr>
+          <w:trHeight w:val="432"/>
+        </w:trPr>
+        <w:tc>
+          <w:tcPr>
+            <w:tcW w:w="7308" w:type="dxa"/>
+            <w:vAlign w:val="center"/>
+          </w:tcPr>
+          <w:p>
+            <w:pPr>
+              <w:rPr>
+                <w:rFonts w:ascii="Trebuchet MS" w:hAnsi="Trebuchet MS" w:cs="Arial"/>
+                <w:b/>
+                <w:color w:val="0000FF"/>
+                <w:sz w:val="24"/>
+                <w:szCs w:val="24"/>
+                <w:u w:val="single"/>
+              </w:rPr>
+            </w:pPr>
+            <w:r>
+              <w:rPr>
+                <w:rFonts w:ascii="Trebuchet MS" w:hAnsi="Trebuchet MS" w:cs="Arial"/>
+                <w:b/>
+                <w:color w:val="0000FF"/>
+                <w:sz w:val="24"/>
+                <w:szCs w:val="24"/>
+                <w:u w:val="single"/>
+              </w:rPr>
+              <w:t>VIEW STUDENT’S SUBMISSION (VSS-1)</w:t>
+            </w:r>
+          </w:p>
+        </w:tc>
+        <w:tc>
+          <w:tcPr>
+            <w:tcW w:w="2268" w:type="dxa"/>
+            <w:vAlign w:val="center"/>
+          </w:tcPr>
+          <w:p>
+            <w:pPr>
+              <w:jc w:val="right"/>
+              <w:rPr>
+                <w:rFonts w:ascii="Trebuchet MS" w:hAnsi="Trebuchet MS" w:cs="Arial"/>
+                <w:b/>
+                <w:sz w:val="24"/>
+                <w:szCs w:val="24"/>
+              </w:rPr>
+            </w:pPr>
+            <w:r>
+              <w:rPr>
+                <w:rFonts w:ascii="Trebuchet MS" w:hAnsi="Trebuchet MS" w:cs="Arial"/>
+                <w:b/>
+                <w:sz w:val="24"/>
+                <w:szCs w:val="24"/>
+              </w:rPr>
+              <w:t>37</w:t>
+            </w:r>
+          </w:p>
+        </w:tc>
+      </w:tr>
+      <w:tr>
+        <w:trPr>
+          <w:trHeight w:val="432"/>
+        </w:trPr>
+        <w:tc>
+          <w:tcPr>
+            <w:tcW w:w="7308" w:type="dxa"/>
+            <w:vAlign w:val="center"/>
+          </w:tcPr>
+          <w:p>
+            <w:pPr>
+              <w:rPr>
+                <w:rFonts w:ascii="Trebuchet MS" w:hAnsi="Trebuchet MS" w:cs="Arial"/>
+                <w:b/>
+                <w:color w:val="0000FF"/>
+                <w:sz w:val="24"/>
+                <w:szCs w:val="24"/>
+                <w:u w:val="single"/>
+              </w:rPr>
+            </w:pPr>
+            <w:r>
+              <w:rPr>
+                <w:rFonts w:ascii="Trebuchet MS" w:hAnsi="Trebuchet MS" w:cs="Arial"/>
+                <w:b/>
+                <w:color w:val="0000FF"/>
+                <w:sz w:val="24"/>
+                <w:szCs w:val="24"/>
+                <w:u w:val="single"/>
+              </w:rPr>
+              <w:t>VSS: VIEW LINKED ITEM INFO (VSSVLII-1)</w:t>
+            </w:r>
+          </w:p>
+        </w:tc>
+        <w:tc>
+          <w:tcPr>
+            <w:tcW w:w="2268" w:type="dxa"/>
+            <w:vAlign w:val="center"/>
+          </w:tcPr>
+          <w:p>
+            <w:pPr>
+              <w:jc w:val="right"/>
+              <w:rPr>
+                <w:rFonts w:ascii="Trebuchet MS" w:hAnsi="Trebuchet MS" w:cs="Arial"/>
+                <w:b/>
+                <w:sz w:val="24"/>
+                <w:szCs w:val="24"/>
+              </w:rPr>
+            </w:pPr>
+            <w:r>
+              <w:rPr>
+                <w:rFonts w:ascii="Trebuchet MS" w:hAnsi="Trebuchet MS" w:cs="Arial"/>
+                <w:b/>
+                <w:sz w:val="24"/>
+                <w:szCs w:val="24"/>
+              </w:rPr>
+              <w:t>42</w:t>
+            </w:r>
+          </w:p>
+        </w:tc>
+      </w:tr>
+      <w:tr>
+        <w:trPr>
+          <w:trHeight w:val="432"/>
+        </w:trPr>
+        <w:tc>
+          <w:tcPr>
+            <w:tcW w:w="7308" w:type="dxa"/>
+            <w:vAlign w:val="center"/>
+          </w:tcPr>
+          <w:p>
+            <w:pPr>
+              <w:rPr>
+                <w:rFonts w:ascii="Trebuchet MS" w:hAnsi="Trebuchet MS" w:cs="Arial"/>
+                <w:b/>
+                <w:color w:val="0000FF"/>
+                <w:sz w:val="24"/>
+                <w:szCs w:val="24"/>
+                <w:u w:val="single"/>
+              </w:rPr>
+            </w:pPr>
+            <w:r>
+              <w:rPr>
+                <w:rFonts w:ascii="Trebuchet MS" w:hAnsi="Trebuchet MS" w:cs="Arial"/>
+                <w:b/>
+                <w:color w:val="0000FF"/>
+                <w:sz w:val="24"/>
+                <w:szCs w:val="24"/>
+                <w:u w:val="single"/>
+              </w:rPr>
+              <w:t>SV: ONE SUBMISSION (SVOS-1)</w:t>
+            </w:r>
+          </w:p>
+        </w:tc>
+        <w:tc>
+          <w:tcPr>
+            <w:tcW w:w="2268" w:type="dxa"/>
+            <w:vAlign w:val="center"/>
+          </w:tcPr>
+          <w:p>
+            <w:pPr>
+              <w:jc w:val="right"/>
+              <w:rPr>
+                <w:rFonts w:ascii="Trebuchet MS" w:hAnsi="Trebuchet MS" w:cs="Arial"/>
+                <w:b/>
+                <w:sz w:val="24"/>
+                <w:szCs w:val="24"/>
+              </w:rPr>
+            </w:pPr>
+            <w:r>
+              <w:rPr>
+                <w:rFonts w:ascii="Trebuchet MS" w:hAnsi="Trebuchet MS" w:cs="Arial"/>
+                <w:b/>
+                <w:sz w:val="24"/>
+                <w:szCs w:val="24"/>
+              </w:rPr>
+              <w:t>44</w:t>
+            </w:r>
+          </w:p>
+        </w:tc>
+      </w:tr>
+      <w:tr>
+        <w:trPr>
+          <w:trHeight w:val="432"/>
+        </w:trPr>
+        <w:tc>
+          <w:tcPr>
+            <w:tcW w:w="7308" w:type="dxa"/>
+            <w:vAlign w:val="center"/>
+          </w:tcPr>
+          <w:p>
+            <w:pPr>
+              <w:rPr>
+                <w:rFonts w:ascii="Trebuchet MS" w:hAnsi="Trebuchet MS" w:cs="Arial"/>
+                <w:b/>
+                <w:color w:val="0000FF"/>
+                <w:sz w:val="24"/>
+                <w:szCs w:val="24"/>
+                <w:u w:val="single"/>
+              </w:rPr>
+            </w:pPr>
+            <w:r>
+              <w:rPr>
+                <w:rFonts w:ascii="Trebuchet MS" w:hAnsi="Trebuchet MS" w:cs="Arial"/>
+                <w:b/>
+                <w:color w:val="0000FF"/>
+                <w:sz w:val="24"/>
+                <w:szCs w:val="24"/>
+                <w:u w:val="single"/>
+              </w:rPr>
               <w:t>SV: MULTIPLE SUBMISSIONS (SVMS-1)</w:t>
             </w:r>
           </w:p>
@@ -1071,7 +1278,7 @@
                 <w:sz w:val="24"/>
                 <w:szCs w:val="24"/>
               </w:rPr>
-              <w:t>35</w:t>
+              <w:t>46</w:t>
             </w:r>
           </w:p>
         </w:tc>

</xml_diff>